<commit_message>
adding screenshots of envirounmentl variables in debian 12, 2nd lab
</commit_message>
<xml_diff>
--- a/OS_GNU_Linux/Лабораторная 2/Скрины 2 лабораторная.docx
+++ b/OS_GNU_Linux/Лабораторная 2/Скрины 2 лабораторная.docx
@@ -29,6 +29,9 @@
           </w:tcPr>
           <w:p>
             <w:r>
+              <w:rPr>
+                <w:noProof/>
+              </w:rPr>
               <w:drawing>
                 <wp:inline distT="0" distB="0" distL="0" distR="0" wp14:anchorId="511FC1EF" wp14:editId="58CECCE8">
                   <wp:extent cx="5164667" cy="3773170"/>
@@ -85,6 +88,9 @@
           </w:tcPr>
           <w:p>
             <w:r>
+              <w:rPr>
+                <w:noProof/>
+              </w:rPr>
               <w:drawing>
                 <wp:inline distT="0" distB="0" distL="0" distR="0" wp14:anchorId="22D8D684" wp14:editId="73AA3AED">
                   <wp:extent cx="1760373" cy="655377"/>
@@ -141,6 +147,9 @@
           </w:tcPr>
           <w:p>
             <w:r>
+              <w:rPr>
+                <w:noProof/>
+              </w:rPr>
               <w:drawing>
                 <wp:inline distT="0" distB="0" distL="0" distR="0" wp14:anchorId="6E50F0F9" wp14:editId="3239786B">
                   <wp:extent cx="5943600" cy="3772535"/>
@@ -198,6 +207,9 @@
           </w:tcPr>
           <w:p>
             <w:r>
+              <w:rPr>
+                <w:noProof/>
+              </w:rPr>
               <w:drawing>
                 <wp:inline distT="0" distB="0" distL="0" distR="0" wp14:anchorId="3B28AD95" wp14:editId="22980000">
                   <wp:extent cx="5943600" cy="3797300"/>
@@ -254,6 +266,9 @@
           </w:tcPr>
           <w:p>
             <w:r>
+              <w:rPr>
+                <w:noProof/>
+              </w:rPr>
               <w:drawing>
                 <wp:inline distT="0" distB="0" distL="0" distR="0" wp14:anchorId="56D3ADD8" wp14:editId="11C1289D">
                   <wp:extent cx="5943600" cy="3812540"/>
@@ -311,6 +326,9 @@
           </w:tcPr>
           <w:p>
             <w:r>
+              <w:rPr>
+                <w:noProof/>
+              </w:rPr>
               <w:drawing>
                 <wp:inline distT="0" distB="0" distL="0" distR="0" wp14:anchorId="5CABF7FC" wp14:editId="4C5574B5">
                   <wp:extent cx="5943600" cy="3766185"/>
@@ -367,6 +385,9 @@
           </w:tcPr>
           <w:p>
             <w:r>
+              <w:rPr>
+                <w:noProof/>
+              </w:rPr>
               <w:drawing>
                 <wp:inline distT="0" distB="0" distL="0" distR="0" wp14:anchorId="33F2744C" wp14:editId="77645E86">
                   <wp:extent cx="5943600" cy="3773805"/>
@@ -424,6 +445,9 @@
           </w:tcPr>
           <w:p>
             <w:r>
+              <w:rPr>
+                <w:noProof/>
+              </w:rPr>
               <w:drawing>
                 <wp:inline distT="0" distB="0" distL="0" distR="0" wp14:anchorId="75764307" wp14:editId="54F64B9E">
                   <wp:extent cx="5943600" cy="3778250"/>
@@ -480,6 +504,9 @@
           </w:tcPr>
           <w:p>
             <w:r>
+              <w:rPr>
+                <w:noProof/>
+              </w:rPr>
               <w:drawing>
                 <wp:inline distT="0" distB="0" distL="0" distR="0" wp14:anchorId="4DD3FB4D" wp14:editId="585C9DAD">
                   <wp:extent cx="5943600" cy="3776345"/>
@@ -537,6 +564,9 @@
           </w:tcPr>
           <w:p>
             <w:r>
+              <w:rPr>
+                <w:noProof/>
+              </w:rPr>
               <w:drawing>
                 <wp:inline distT="0" distB="0" distL="0" distR="0" wp14:anchorId="4AB34BF0" wp14:editId="5B7513D9">
                   <wp:extent cx="5943600" cy="3752215"/>
@@ -593,6 +623,9 @@
           </w:tcPr>
           <w:p>
             <w:r>
+              <w:rPr>
+                <w:noProof/>
+              </w:rPr>
               <w:drawing>
                 <wp:inline distT="0" distB="0" distL="0" distR="0" wp14:anchorId="2BB9B53B" wp14:editId="0E6A579A">
                   <wp:extent cx="5943600" cy="3743325"/>
@@ -650,6 +683,9 @@
           </w:tcPr>
           <w:p>
             <w:r>
+              <w:rPr>
+                <w:noProof/>
+              </w:rPr>
               <w:drawing>
                 <wp:inline distT="0" distB="0" distL="0" distR="0" wp14:anchorId="2FC293D0" wp14:editId="56AD6F53">
                   <wp:extent cx="5943600" cy="3748405"/>
@@ -706,6 +742,9 @@
           </w:tcPr>
           <w:p>
             <w:r>
+              <w:rPr>
+                <w:noProof/>
+              </w:rPr>
               <w:drawing>
                 <wp:inline distT="0" distB="0" distL="0" distR="0" wp14:anchorId="50E8CAF8" wp14:editId="0DBF73F3">
                   <wp:extent cx="5943600" cy="3761105"/>
@@ -763,6 +802,9 @@
           </w:tcPr>
           <w:p>
             <w:r>
+              <w:rPr>
+                <w:noProof/>
+              </w:rPr>
               <w:drawing>
                 <wp:inline distT="0" distB="0" distL="0" distR="0" wp14:anchorId="246DBFEA" wp14:editId="2168423C">
                   <wp:extent cx="5943600" cy="3752215"/>
@@ -819,6 +861,9 @@
           </w:tcPr>
           <w:p>
             <w:r>
+              <w:rPr>
+                <w:noProof/>
+              </w:rPr>
               <w:drawing>
                 <wp:inline distT="0" distB="0" distL="0" distR="0" wp14:anchorId="685D7DEA" wp14:editId="65B45D49">
                   <wp:extent cx="5943600" cy="3792220"/>
@@ -876,6 +921,9 @@
           </w:tcPr>
           <w:p>
             <w:r>
+              <w:rPr>
+                <w:noProof/>
+              </w:rPr>
               <w:drawing>
                 <wp:inline distT="0" distB="0" distL="0" distR="0" wp14:anchorId="03108634" wp14:editId="2BF93D14">
                   <wp:extent cx="5943600" cy="3750945"/>
@@ -932,6 +980,9 @@
           </w:tcPr>
           <w:p>
             <w:r>
+              <w:rPr>
+                <w:noProof/>
+              </w:rPr>
               <w:drawing>
                 <wp:inline distT="0" distB="0" distL="0" distR="0" wp14:anchorId="00F989AB" wp14:editId="00230AAA">
                   <wp:extent cx="5943600" cy="3789045"/>
@@ -989,6 +1040,9 @@
           </w:tcPr>
           <w:p>
             <w:r>
+              <w:rPr>
+                <w:noProof/>
+              </w:rPr>
               <w:drawing>
                 <wp:inline distT="0" distB="0" distL="0" distR="0" wp14:anchorId="2339860C" wp14:editId="70D84566">
                   <wp:extent cx="5943600" cy="3752850"/>
@@ -1045,6 +1099,9 @@
           </w:tcPr>
           <w:p>
             <w:r>
+              <w:rPr>
+                <w:noProof/>
+              </w:rPr>
               <w:drawing>
                 <wp:inline distT="0" distB="0" distL="0" distR="0" wp14:anchorId="0C1FB8CA" wp14:editId="3800D25C">
                   <wp:extent cx="5943600" cy="3762375"/>
@@ -1102,6 +1159,9 @@
           </w:tcPr>
           <w:p>
             <w:r>
+              <w:rPr>
+                <w:noProof/>
+              </w:rPr>
               <w:drawing>
                 <wp:inline distT="0" distB="0" distL="0" distR="0" wp14:anchorId="716ED473" wp14:editId="43D92EE5">
                   <wp:extent cx="5943600" cy="3736975"/>
@@ -1127,6 +1187,307 @@
                           <a:xfrm>
                             <a:off x="0" y="0"/>
                             <a:ext cx="5943600" cy="3736975"/>
+                          </a:xfrm>
+                          <a:prstGeom prst="rect">
+                            <a:avLst/>
+                          </a:prstGeom>
+                        </pic:spPr>
+                      </pic:pic>
+                    </a:graphicData>
+                  </a:graphic>
+                </wp:inline>
+              </w:drawing>
+            </w:r>
+          </w:p>
+        </w:tc>
+      </w:tr>
+    </w:tbl>
+    <w:p/>
+    <w:tbl>
+      <w:tblPr>
+        <w:tblStyle w:val="TableGrid"/>
+        <w:tblW w:w="0" w:type="auto"/>
+        <w:tblLook w:val="04A0" w:firstRow="1" w:lastRow="0" w:firstColumn="1" w:lastColumn="0" w:noHBand="0" w:noVBand="1"/>
+      </w:tblPr>
+      <w:tblGrid>
+        <w:gridCol w:w="878"/>
+        <w:gridCol w:w="8472"/>
+      </w:tblGrid>
+      <w:tr>
+        <w:tc>
+          <w:tcPr>
+            <w:tcW w:w="4675" w:type="dxa"/>
+          </w:tcPr>
+          <w:p>
+            <w:r>
+              <w:t>$HOME</w:t>
+            </w:r>
+          </w:p>
+        </w:tc>
+        <w:tc>
+          <w:tcPr>
+            <w:tcW w:w="4675" w:type="dxa"/>
+          </w:tcPr>
+          <w:p>
+            <w:r>
+              <w:drawing>
+                <wp:inline distT="0" distB="0" distL="0" distR="0" wp14:anchorId="68A58418" wp14:editId="30C97612">
+                  <wp:extent cx="2156647" cy="571550"/>
+                  <wp:effectExtent l="0" t="0" r="0" b="0"/>
+                  <wp:docPr id="21" name="Picture 21"/>
+                  <wp:cNvGraphicFramePr>
+                    <a:graphicFrameLocks xmlns:a="http://schemas.openxmlformats.org/drawingml/2006/main" noChangeAspect="1"/>
+                  </wp:cNvGraphicFramePr>
+                  <a:graphic xmlns:a="http://schemas.openxmlformats.org/drawingml/2006/main">
+                    <a:graphicData uri="http://schemas.openxmlformats.org/drawingml/2006/picture">
+                      <pic:pic xmlns:pic="http://schemas.openxmlformats.org/drawingml/2006/picture">
+                        <pic:nvPicPr>
+                          <pic:cNvPr id="1" name=""/>
+                          <pic:cNvPicPr/>
+                        </pic:nvPicPr>
+                        <pic:blipFill>
+                          <a:blip r:embed="rId24"/>
+                          <a:stretch>
+                            <a:fillRect/>
+                          </a:stretch>
+                        </pic:blipFill>
+                        <pic:spPr>
+                          <a:xfrm>
+                            <a:off x="0" y="0"/>
+                            <a:ext cx="2156647" cy="571550"/>
+                          </a:xfrm>
+                          <a:prstGeom prst="rect">
+                            <a:avLst/>
+                          </a:prstGeom>
+                        </pic:spPr>
+                      </pic:pic>
+                    </a:graphicData>
+                  </a:graphic>
+                </wp:inline>
+              </w:drawing>
+            </w:r>
+          </w:p>
+        </w:tc>
+      </w:tr>
+      <w:tr>
+        <w:tc>
+          <w:tcPr>
+            <w:tcW w:w="4675" w:type="dxa"/>
+          </w:tcPr>
+          <w:p>
+            <w:r>
+              <w:t>$PATH</w:t>
+            </w:r>
+          </w:p>
+        </w:tc>
+        <w:tc>
+          <w:tcPr>
+            <w:tcW w:w="4675" w:type="dxa"/>
+          </w:tcPr>
+          <w:p>
+            <w:r>
+              <w:drawing>
+                <wp:inline distT="0" distB="0" distL="0" distR="0" wp14:anchorId="28D0CD8D" wp14:editId="6D6A71BD">
+                  <wp:extent cx="5464013" cy="640135"/>
+                  <wp:effectExtent l="0" t="0" r="3810" b="7620"/>
+                  <wp:docPr id="22" name="Picture 22"/>
+                  <wp:cNvGraphicFramePr>
+                    <a:graphicFrameLocks xmlns:a="http://schemas.openxmlformats.org/drawingml/2006/main" noChangeAspect="1"/>
+                  </wp:cNvGraphicFramePr>
+                  <a:graphic xmlns:a="http://schemas.openxmlformats.org/drawingml/2006/main">
+                    <a:graphicData uri="http://schemas.openxmlformats.org/drawingml/2006/picture">
+                      <pic:pic xmlns:pic="http://schemas.openxmlformats.org/drawingml/2006/picture">
+                        <pic:nvPicPr>
+                          <pic:cNvPr id="1" name=""/>
+                          <pic:cNvPicPr/>
+                        </pic:nvPicPr>
+                        <pic:blipFill>
+                          <a:blip r:embed="rId25"/>
+                          <a:stretch>
+                            <a:fillRect/>
+                          </a:stretch>
+                        </pic:blipFill>
+                        <pic:spPr>
+                          <a:xfrm>
+                            <a:off x="0" y="0"/>
+                            <a:ext cx="5464013" cy="640135"/>
+                          </a:xfrm>
+                          <a:prstGeom prst="rect">
+                            <a:avLst/>
+                          </a:prstGeom>
+                        </pic:spPr>
+                      </pic:pic>
+                    </a:graphicData>
+                  </a:graphic>
+                </wp:inline>
+              </w:drawing>
+            </w:r>
+          </w:p>
+        </w:tc>
+      </w:tr>
+      <w:tr>
+        <w:tc>
+          <w:tcPr>
+            <w:tcW w:w="4675" w:type="dxa"/>
+          </w:tcPr>
+          <w:p>
+            <w:r>
+              <w:t>$PS1</w:t>
+            </w:r>
+          </w:p>
+        </w:tc>
+        <w:tc>
+          <w:tcPr>
+            <w:tcW w:w="4675" w:type="dxa"/>
+          </w:tcPr>
+          <w:p>
+            <w:r>
+              <w:drawing>
+                <wp:inline distT="0" distB="0" distL="0" distR="0" wp14:anchorId="322EB584" wp14:editId="44F66664">
+                  <wp:extent cx="3505504" cy="441998"/>
+                  <wp:effectExtent l="0" t="0" r="0" b="0"/>
+                  <wp:docPr id="23" name="Picture 23"/>
+                  <wp:cNvGraphicFramePr>
+                    <a:graphicFrameLocks xmlns:a="http://schemas.openxmlformats.org/drawingml/2006/main" noChangeAspect="1"/>
+                  </wp:cNvGraphicFramePr>
+                  <a:graphic xmlns:a="http://schemas.openxmlformats.org/drawingml/2006/main">
+                    <a:graphicData uri="http://schemas.openxmlformats.org/drawingml/2006/picture">
+                      <pic:pic xmlns:pic="http://schemas.openxmlformats.org/drawingml/2006/picture">
+                        <pic:nvPicPr>
+                          <pic:cNvPr id="1" name=""/>
+                          <pic:cNvPicPr/>
+                        </pic:nvPicPr>
+                        <pic:blipFill>
+                          <a:blip r:embed="rId26"/>
+                          <a:stretch>
+                            <a:fillRect/>
+                          </a:stretch>
+                        </pic:blipFill>
+                        <pic:spPr>
+                          <a:xfrm>
+                            <a:off x="0" y="0"/>
+                            <a:ext cx="3505504" cy="441998"/>
+                          </a:xfrm>
+                          <a:prstGeom prst="rect">
+                            <a:avLst/>
+                          </a:prstGeom>
+                        </pic:spPr>
+                      </pic:pic>
+                    </a:graphicData>
+                  </a:graphic>
+                </wp:inline>
+              </w:drawing>
+            </w:r>
+          </w:p>
+        </w:tc>
+      </w:tr>
+      <w:tr>
+        <w:tc>
+          <w:tcPr>
+            <w:tcW w:w="4675" w:type="dxa"/>
+          </w:tcPr>
+          <w:p>
+            <w:r>
+              <w:t>$</w:t>
+            </w:r>
+            <w:r>
+              <w:t>PS</w:t>
+            </w:r>
+            <w:r>
+              <w:t>2</w:t>
+            </w:r>
+          </w:p>
+        </w:tc>
+        <w:tc>
+          <w:tcPr>
+            <w:tcW w:w="4675" w:type="dxa"/>
+          </w:tcPr>
+          <w:p>
+            <w:r>
+              <w:drawing>
+                <wp:inline distT="0" distB="0" distL="0" distR="0" wp14:anchorId="1E4A53DF" wp14:editId="24804185">
+                  <wp:extent cx="2057578" cy="342930"/>
+                  <wp:effectExtent l="0" t="0" r="0" b="0"/>
+                  <wp:docPr id="24" name="Picture 24"/>
+                  <wp:cNvGraphicFramePr>
+                    <a:graphicFrameLocks xmlns:a="http://schemas.openxmlformats.org/drawingml/2006/main" noChangeAspect="1"/>
+                  </wp:cNvGraphicFramePr>
+                  <a:graphic xmlns:a="http://schemas.openxmlformats.org/drawingml/2006/main">
+                    <a:graphicData uri="http://schemas.openxmlformats.org/drawingml/2006/picture">
+                      <pic:pic xmlns:pic="http://schemas.openxmlformats.org/drawingml/2006/picture">
+                        <pic:nvPicPr>
+                          <pic:cNvPr id="1" name=""/>
+                          <pic:cNvPicPr/>
+                        </pic:nvPicPr>
+                        <pic:blipFill>
+                          <a:blip r:embed="rId27"/>
+                          <a:stretch>
+                            <a:fillRect/>
+                          </a:stretch>
+                        </pic:blipFill>
+                        <pic:spPr>
+                          <a:xfrm>
+                            <a:off x="0" y="0"/>
+                            <a:ext cx="2057578" cy="342930"/>
+                          </a:xfrm>
+                          <a:prstGeom prst="rect">
+                            <a:avLst/>
+                          </a:prstGeom>
+                        </pic:spPr>
+                      </pic:pic>
+                    </a:graphicData>
+                  </a:graphic>
+                </wp:inline>
+              </w:drawing>
+            </w:r>
+          </w:p>
+        </w:tc>
+      </w:tr>
+      <w:tr>
+        <w:tc>
+          <w:tcPr>
+            <w:tcW w:w="4675" w:type="dxa"/>
+          </w:tcPr>
+          <w:p>
+            <w:r>
+              <w:t>$PS</w:t>
+            </w:r>
+            <w:r>
+              <w:t>3</w:t>
+            </w:r>
+          </w:p>
+        </w:tc>
+        <w:tc>
+          <w:tcPr>
+            <w:tcW w:w="4675" w:type="dxa"/>
+          </w:tcPr>
+          <w:p>
+            <w:r>
+              <w:drawing>
+                <wp:inline distT="0" distB="0" distL="0" distR="0" wp14:anchorId="47E2016D" wp14:editId="445D8F6F">
+                  <wp:extent cx="2011854" cy="388654"/>
+                  <wp:effectExtent l="0" t="0" r="7620" b="0"/>
+                  <wp:docPr id="25" name="Picture 25"/>
+                  <wp:cNvGraphicFramePr>
+                    <a:graphicFrameLocks xmlns:a="http://schemas.openxmlformats.org/drawingml/2006/main" noChangeAspect="1"/>
+                  </wp:cNvGraphicFramePr>
+                  <a:graphic xmlns:a="http://schemas.openxmlformats.org/drawingml/2006/main">
+                    <a:graphicData uri="http://schemas.openxmlformats.org/drawingml/2006/picture">
+                      <pic:pic xmlns:pic="http://schemas.openxmlformats.org/drawingml/2006/picture">
+                        <pic:nvPicPr>
+                          <pic:cNvPr id="1" name=""/>
+                          <pic:cNvPicPr/>
+                        </pic:nvPicPr>
+                        <pic:blipFill>
+                          <a:blip r:embed="rId28"/>
+                          <a:stretch>
+                            <a:fillRect/>
+                          </a:stretch>
+                        </pic:blipFill>
+                        <pic:spPr>
+                          <a:xfrm>
+                            <a:off x="0" y="0"/>
+                            <a:ext cx="2011854" cy="388654"/>
                           </a:xfrm>
                           <a:prstGeom prst="rect">
                             <a:avLst/>

</xml_diff>